<commit_message>
comment: reupload word file
</commit_message>
<xml_diff>
--- a/Git commands.docx
+++ b/Git commands.docx
@@ -9,20 +9,94 @@
     </w:p>
     <w:p>
       <w:r>
-        <w:t>&gt;Git init   =&gt; create local git repository</w:t>
-      </w:r>
-    </w:p>
-    <w:p>
-      <w:r>
-        <w:t>&gt;git config --global user.name “quyenha37”  =&gt;set to initial value once time only</w:t>
-      </w:r>
-    </w:p>
-    <w:p>
-      <w:r>
-        <w:t xml:space="preserve">&gt;git config –global  user.email “yahwehjireh37@gmail.com” </w:t>
-      </w:r>
-      <w:r>
-        <w:t>set to initial value once time only</w:t>
+        <w:t>&gt;</w:t>
+      </w:r>
+      <w:proofErr w:type="spellStart"/>
+      <w:r>
+        <w:t>Git</w:t>
+      </w:r>
+      <w:proofErr w:type="spellEnd"/>
+      <w:r>
+        <w:t xml:space="preserve"> </w:t>
+      </w:r>
+      <w:proofErr w:type="spellStart"/>
+      <w:r>
+        <w:t>init</w:t>
+      </w:r>
+      <w:proofErr w:type="spellEnd"/>
+      <w:r>
+        <w:t xml:space="preserve">   =&gt; create local </w:t>
+      </w:r>
+      <w:proofErr w:type="spellStart"/>
+      <w:r>
+        <w:t>git</w:t>
+      </w:r>
+      <w:proofErr w:type="spellEnd"/>
+      <w:r>
+        <w:t xml:space="preserve"> repository</w:t>
+      </w:r>
+    </w:p>
+    <w:p>
+      <w:r>
+        <w:t>&gt;</w:t>
+      </w:r>
+      <w:proofErr w:type="spellStart"/>
+      <w:r>
+        <w:t>git</w:t>
+      </w:r>
+      <w:proofErr w:type="spellEnd"/>
+      <w:r>
+        <w:t xml:space="preserve"> </w:t>
+      </w:r>
+      <w:proofErr w:type="spellStart"/>
+      <w:r>
+        <w:t>config</w:t>
+      </w:r>
+      <w:proofErr w:type="spellEnd"/>
+      <w:r>
+        <w:t xml:space="preserve"> --global user.name “quyenha37</w:t>
+      </w:r>
+      <w:proofErr w:type="gramStart"/>
+      <w:r>
+        <w:t>”  =</w:t>
+      </w:r>
+      <w:proofErr w:type="gramEnd"/>
+      <w:r>
+        <w:t>&gt;set to initial value once time only</w:t>
+      </w:r>
+    </w:p>
+    <w:p>
+      <w:r>
+        <w:t>&gt;</w:t>
+      </w:r>
+      <w:proofErr w:type="spellStart"/>
+      <w:r>
+        <w:t>git</w:t>
+      </w:r>
+      <w:proofErr w:type="spellEnd"/>
+      <w:r>
+        <w:t xml:space="preserve"> </w:t>
+      </w:r>
+      <w:proofErr w:type="spellStart"/>
+      <w:r>
+        <w:t>config</w:t>
+      </w:r>
+      <w:proofErr w:type="spellEnd"/>
+      <w:r>
+        <w:t xml:space="preserve"> –</w:t>
+      </w:r>
+      <w:proofErr w:type="gramStart"/>
+      <w:r>
+        <w:t xml:space="preserve">global  </w:t>
+      </w:r>
+      <w:proofErr w:type="spellStart"/>
+      <w:r>
+        <w:t>user.email</w:t>
+      </w:r>
+      <w:proofErr w:type="spellEnd"/>
+      <w:proofErr w:type="gramEnd"/>
+      <w:r>
+        <w:t xml:space="preserve"> “yahwehjireh37@gmail.com” set to initial value once time only</w:t>
       </w:r>
     </w:p>
     <w:p>
@@ -32,8 +106,18 @@
         </w:rPr>
       </w:pPr>
       <w:r>
-        <w:t xml:space="preserve">Login to the gitHub to create a new repository and copy the </w:t>
-      </w:r>
+        <w:t xml:space="preserve">Login to the </w:t>
+      </w:r>
+      <w:proofErr w:type="spellStart"/>
+      <w:r>
+        <w:t>gitHub</w:t>
+      </w:r>
+      <w:proofErr w:type="spellEnd"/>
+      <w:r>
+        <w:t xml:space="preserve"> to create a new repository and copy the </w:t>
+      </w:r>
+      <w:proofErr w:type="spellStart"/>
+      <w:proofErr w:type="gramStart"/>
       <w:r>
         <w:rPr>
           <w:b/>
@@ -41,6 +125,8 @@
         </w:rPr>
         <w:t>url</w:t>
       </w:r>
+      <w:proofErr w:type="spellEnd"/>
+      <w:proofErr w:type="gramEnd"/>
       <w:r>
         <w:rPr>
           <w:b/>
@@ -58,7 +144,21 @@
         <w:rPr>
           <w:b/>
         </w:rPr>
-        <w:t xml:space="preserve"> to the below git command</w:t>
+        <w:t xml:space="preserve"> to the below </w:t>
+      </w:r>
+      <w:proofErr w:type="spellStart"/>
+      <w:r>
+        <w:rPr>
+          <w:b/>
+        </w:rPr>
+        <w:t>git</w:t>
+      </w:r>
+      <w:proofErr w:type="spellEnd"/>
+      <w:r>
+        <w:rPr>
+          <w:b/>
+        </w:rPr>
+        <w:t xml:space="preserve"> command</w:t>
       </w:r>
     </w:p>
     <w:p>
@@ -72,87 +172,229 @@
           <w:b/>
           <w:color w:val="FF0000"/>
         </w:rPr>
-        <w:t>R</w:t>
+        <w:t>Repository</w:t>
+      </w:r>
+      <w:r>
+        <w:rPr>
+          <w:b/>
+        </w:rPr>
+        <w:t xml:space="preserve">’s name is </w:t>
+      </w:r>
+      <w:proofErr w:type="spellStart"/>
+      <w:r>
+        <w:rPr>
+          <w:b/>
+        </w:rPr>
+        <w:t>Springboot</w:t>
+      </w:r>
+      <w:proofErr w:type="spellEnd"/>
+    </w:p>
+    <w:p>
+      <w:r>
+        <w:t>&gt;</w:t>
+      </w:r>
+      <w:proofErr w:type="spellStart"/>
+      <w:r>
+        <w:t>git</w:t>
+      </w:r>
+      <w:proofErr w:type="spellEnd"/>
+      <w:r>
+        <w:t xml:space="preserve"> remote add origin </w:t>
+      </w:r>
+      <w:r>
+        <w:rPr>
+          <w:b/>
+          <w:highlight w:val="yellow"/>
+        </w:rPr>
+        <w:t>https://github.com/quyenha37/</w:t>
       </w:r>
       <w:r>
         <w:rPr>
           <w:b/>
           <w:color w:val="FF0000"/>
         </w:rPr>
-        <w:t>epository</w:t>
-      </w:r>
-      <w:r>
-        <w:rPr>
-          <w:b/>
-        </w:rPr>
-        <w:t>’s name is Springboot</w:t>
-      </w:r>
-    </w:p>
-    <w:p>
-      <w:r>
-        <w:t xml:space="preserve">&gt;git remote add origin </w:t>
-      </w:r>
-      <w:r>
-        <w:rPr>
-          <w:b/>
-          <w:highlight w:val="yellow"/>
-        </w:rPr>
-        <w:t>https://github.com/quyenha37/</w:t>
-      </w:r>
-      <w:r>
-        <w:rPr>
-          <w:b/>
-          <w:color w:val="FF0000"/>
-        </w:rPr>
         <w:t>Springboot</w:t>
       </w:r>
     </w:p>
     <w:p>
       <w:r>
-        <w:t>&gt;Git config –l  =&gt; this uses to verify the above setting that we just added.</w:t>
-      </w:r>
-    </w:p>
-    <w:p>
-      <w:r>
-        <w:t>&gt;git add .  =&gt; add all files in the current directory which includes the sub directories to be staged for committing.</w:t>
-      </w:r>
-    </w:p>
-    <w:p>
-      <w:r>
-        <w:t xml:space="preserve">&gt;git commit –m “comment:first commit” =&gt;add the commit message to the staging </w:t>
-      </w:r>
-    </w:p>
-    <w:p>
-      <w:r>
-        <w:t>&gt;git push origin master  =&gt; This will upload all the current directory to the github Springboot repository.</w:t>
-      </w:r>
-    </w:p>
-    <w:p>
-      <w:r>
-        <w:t>It will prompt for authenticate before git will push the upload to the github</w:t>
-      </w:r>
-    </w:p>
-    <w:p>
-      <w:r>
-        <w:t>&gt;git pull orig</w:t>
-      </w:r>
-      <w:r>
-        <w:t>in master  =&gt;This will get the latest files from the master repository into the local repository. Which mean merge all the latest into the local.</w:t>
-      </w:r>
-    </w:p>
-    <w:p>
-      <w:r>
-        <w:t>The below git command will download</w:t>
-      </w:r>
-      <w:bookmarkStart w:id="0" w:name="_GoBack"/>
-      <w:bookmarkEnd w:id="0"/>
-      <w:r>
-        <w:t xml:space="preserve"> the entire project into the local directory</w:t>
-      </w:r>
-    </w:p>
-    <w:p>
-      <w:r>
-        <w:t xml:space="preserve">&gt;git clone </w:t>
+        <w:t>&gt;</w:t>
+      </w:r>
+      <w:proofErr w:type="spellStart"/>
+      <w:r>
+        <w:t>Git</w:t>
+      </w:r>
+      <w:proofErr w:type="spellEnd"/>
+      <w:r>
+        <w:t xml:space="preserve"> </w:t>
+      </w:r>
+      <w:proofErr w:type="spellStart"/>
+      <w:r>
+        <w:t>config</w:t>
+      </w:r>
+      <w:proofErr w:type="spellEnd"/>
+      <w:r>
+        <w:t xml:space="preserve"> –</w:t>
+      </w:r>
+      <w:proofErr w:type="gramStart"/>
+      <w:r>
+        <w:t>l  =</w:t>
+      </w:r>
+      <w:proofErr w:type="gramEnd"/>
+      <w:r>
+        <w:t>&gt; this uses to verify the above setting that we just added.</w:t>
+      </w:r>
+    </w:p>
+    <w:p>
+      <w:r>
+        <w:t>&gt;</w:t>
+      </w:r>
+      <w:proofErr w:type="spellStart"/>
+      <w:r>
+        <w:t>git</w:t>
+      </w:r>
+      <w:proofErr w:type="spellEnd"/>
+      <w:r>
+        <w:t xml:space="preserve"> </w:t>
+      </w:r>
+      <w:proofErr w:type="gramStart"/>
+      <w:r>
+        <w:t>add .</w:t>
+      </w:r>
+      <w:proofErr w:type="gramEnd"/>
+      <w:r>
+        <w:t xml:space="preserve">  =&gt; add all files in the current directory which includes the sub directories to be staged for committing.</w:t>
+      </w:r>
+    </w:p>
+    <w:p>
+      <w:r>
+        <w:t>&gt;</w:t>
+      </w:r>
+      <w:proofErr w:type="spellStart"/>
+      <w:r>
+        <w:t>git</w:t>
+      </w:r>
+      <w:proofErr w:type="spellEnd"/>
+      <w:r>
+        <w:t xml:space="preserve"> commit –m “</w:t>
+      </w:r>
+      <w:proofErr w:type="spellStart"/>
+      <w:r>
+        <w:t>comment</w:t>
+      </w:r>
+      <w:proofErr w:type="gramStart"/>
+      <w:r>
+        <w:t>:first</w:t>
+      </w:r>
+      <w:proofErr w:type="spellEnd"/>
+      <w:proofErr w:type="gramEnd"/>
+      <w:r>
+        <w:t xml:space="preserve"> commit” =&gt;add the commit message to the staging </w:t>
+      </w:r>
+    </w:p>
+    <w:p>
+      <w:r>
+        <w:t>&gt;</w:t>
+      </w:r>
+      <w:proofErr w:type="spellStart"/>
+      <w:r>
+        <w:t>git</w:t>
+      </w:r>
+      <w:proofErr w:type="spellEnd"/>
+      <w:r>
+        <w:t xml:space="preserve"> push origin </w:t>
+      </w:r>
+      <w:proofErr w:type="gramStart"/>
+      <w:r>
+        <w:t>master  =</w:t>
+      </w:r>
+      <w:proofErr w:type="gramEnd"/>
+      <w:r>
+        <w:t xml:space="preserve">&gt; This will upload all the current directory to the </w:t>
+      </w:r>
+      <w:proofErr w:type="spellStart"/>
+      <w:r>
+        <w:t>github</w:t>
+      </w:r>
+      <w:proofErr w:type="spellEnd"/>
+      <w:r>
+        <w:t xml:space="preserve"> </w:t>
+      </w:r>
+      <w:proofErr w:type="spellStart"/>
+      <w:r>
+        <w:t>Springboot</w:t>
+      </w:r>
+      <w:proofErr w:type="spellEnd"/>
+      <w:r>
+        <w:t xml:space="preserve"> repository.</w:t>
+      </w:r>
+    </w:p>
+    <w:p>
+      <w:r>
+        <w:t xml:space="preserve">It will prompt for authenticate before </w:t>
+      </w:r>
+      <w:proofErr w:type="spellStart"/>
+      <w:r>
+        <w:t>git</w:t>
+      </w:r>
+      <w:proofErr w:type="spellEnd"/>
+      <w:r>
+        <w:t xml:space="preserve"> will push the upload to the </w:t>
+      </w:r>
+      <w:proofErr w:type="spellStart"/>
+      <w:r>
+        <w:t>github</w:t>
+      </w:r>
+      <w:proofErr w:type="spellEnd"/>
+    </w:p>
+    <w:p>
+      <w:r>
+        <w:t>&gt;</w:t>
+      </w:r>
+      <w:proofErr w:type="spellStart"/>
+      <w:r>
+        <w:t>git</w:t>
+      </w:r>
+      <w:proofErr w:type="spellEnd"/>
+      <w:r>
+        <w:t xml:space="preserve"> pull orig</w:t>
+      </w:r>
+      <w:r>
+        <w:t xml:space="preserve">in </w:t>
+      </w:r>
+      <w:proofErr w:type="gramStart"/>
+      <w:r>
+        <w:t>master  =</w:t>
+      </w:r>
+      <w:proofErr w:type="gramEnd"/>
+      <w:r>
+        <w:t>&gt;This will get the latest files from the master repository into the local repository. Which mean merge all the latest into the local.</w:t>
+      </w:r>
+    </w:p>
+    <w:p>
+      <w:r>
+        <w:t xml:space="preserve">The below </w:t>
+      </w:r>
+      <w:proofErr w:type="spellStart"/>
+      <w:r>
+        <w:t>git</w:t>
+      </w:r>
+      <w:proofErr w:type="spellEnd"/>
+      <w:r>
+        <w:t xml:space="preserve"> command will download the entire project into the local directory</w:t>
+      </w:r>
+    </w:p>
+    <w:p>
+      <w:r>
+        <w:t>&gt;</w:t>
+      </w:r>
+      <w:proofErr w:type="spellStart"/>
+      <w:r>
+        <w:t>git</w:t>
+      </w:r>
+      <w:proofErr w:type="spellEnd"/>
+      <w:r>
+        <w:t xml:space="preserve"> clone </w:t>
       </w:r>
       <w:hyperlink r:id="rId4" w:history="1">
         <w:r>
@@ -167,6 +409,66 @@
       </w:r>
     </w:p>
     <w:p/>
+    <w:p>
+      <w:r>
+        <w:t xml:space="preserve">Each time that we want to push a new update file into the </w:t>
+      </w:r>
+      <w:proofErr w:type="spellStart"/>
+      <w:r>
+        <w:t>github</w:t>
+      </w:r>
+      <w:proofErr w:type="spellEnd"/>
+      <w:r>
+        <w:t xml:space="preserve"> repository again, the below commands need to be run again.</w:t>
+      </w:r>
+    </w:p>
+    <w:p>
+      <w:r>
+        <w:t>&gt;</w:t>
+      </w:r>
+      <w:proofErr w:type="spellStart"/>
+      <w:r>
+        <w:t>git</w:t>
+      </w:r>
+      <w:proofErr w:type="spellEnd"/>
+      <w:r>
+        <w:t xml:space="preserve"> add . </w:t>
+      </w:r>
+      <w:bookmarkStart w:id="0" w:name="_GoBack"/>
+      <w:bookmarkEnd w:id="0"/>
+    </w:p>
+    <w:p>
+      <w:r>
+        <w:t>&gt;</w:t>
+      </w:r>
+      <w:proofErr w:type="spellStart"/>
+      <w:r>
+        <w:t>git</w:t>
+      </w:r>
+      <w:proofErr w:type="spellEnd"/>
+      <w:r>
+        <w:t xml:space="preserve"> commit –m “comment:</w:t>
+      </w:r>
+      <w:r>
+        <w:t xml:space="preserve"> message</w:t>
+      </w:r>
+      <w:r>
+        <w:t xml:space="preserve">” </w:t>
+      </w:r>
+    </w:p>
+    <w:p>
+      <w:r>
+        <w:t>&gt;</w:t>
+      </w:r>
+      <w:proofErr w:type="spellStart"/>
+      <w:r>
+        <w:t>git</w:t>
+      </w:r>
+      <w:proofErr w:type="spellEnd"/>
+      <w:r>
+        <w:t xml:space="preserve"> push origin master  </w:t>
+      </w:r>
+    </w:p>
     <w:p/>
     <w:sectPr>
       <w:pgSz w:w="12240" w:h="15840"/>

</xml_diff>